<commit_message>
wip general project sub page
</commit_message>
<xml_diff>
--- a/איפיוןהאתרביאטה.docx
+++ b/איפיוןהאתרביאטה.docx
@@ -225,34 +225,16 @@
         <w:shd w:val="clear" w:color="auto" w:fill="FFE599" w:themeFill="accent4" w:themeFillTint="66"/>
         <w:bidi/>
         <w:rPr>
+          <w:strike/>
           <w:color w:val="000000" w:themeColor="text1"/>
-          <w14:shadow w14:blurRad="38100" w14:dist="19050" w14:dir="2700000" w14:sx="100000" w14:sy="100000" w14:kx="0" w14:ky="0" w14:algn="tl">
-            <w14:schemeClr w14:val="dk1">
-              <w14:alpha w14:val="60000"/>
-            </w14:schemeClr>
-          </w14:shadow>
-          <w14:textOutline w14:w="0" w14:cap="flat" w14:cmpd="sng" w14:algn="ctr">
-            <w14:noFill/>
-            <w14:prstDash w14:val="solid"/>
-            <w14:round/>
-          </w14:textOutline>
-        </w:rPr>
-      </w:pPr>
-      <w:r>
-        <w:rPr>
-          <w:rFonts w:hint="cs"/>
+        </w:rPr>
+      </w:pPr>
+      <w:r>
+        <w:rPr>
+          <w:rFonts w:hint="cs"/>
+          <w:strike/>
           <w:color w:val="000000" w:themeColor="text1"/>
           <w:rtl/>
-          <w14:shadow w14:blurRad="38100" w14:dist="19050" w14:dir="2700000" w14:sx="100000" w14:sy="100000" w14:kx="0" w14:ky="0" w14:algn="tl">
-            <w14:schemeClr w14:val="dk1">
-              <w14:alpha w14:val="60000"/>
-            </w14:schemeClr>
-          </w14:shadow>
-          <w14:textOutline w14:w="0" w14:cap="flat" w14:cmpd="sng" w14:algn="ctr">
-            <w14:noFill/>
-            <w14:prstDash w14:val="solid"/>
-            <w14:round/>
-          </w14:textOutline>
         </w:rPr>
         <w:t>החצי צבע של הדף הראשי, אייקון ותמונת מחשב</w:t>
       </w:r>
@@ -274,16 +256,6 @@
         <w:bidi/>
         <w:rPr>
           <w:color w:val="000000" w:themeColor="text1"/>
-          <w14:shadow w14:blurRad="38100" w14:dist="19050" w14:dir="2700000" w14:sx="100000" w14:sy="100000" w14:kx="0" w14:ky="0" w14:algn="tl">
-            <w14:schemeClr w14:val="dk1">
-              <w14:alpha w14:val="60000"/>
-            </w14:schemeClr>
-          </w14:shadow>
-          <w14:textOutline w14:w="0" w14:cap="flat" w14:cmpd="sng" w14:algn="ctr">
-            <w14:noFill/>
-            <w14:prstDash w14:val="solid"/>
-            <w14:round/>
-          </w14:textOutline>
         </w:rPr>
       </w:pPr>
       <w:r>
@@ -291,16 +263,6 @@
           <w:rFonts w:hint="cs"/>
           <w:color w:val="000000" w:themeColor="text1"/>
           <w:rtl/>
-          <w14:shadow w14:blurRad="38100" w14:dist="19050" w14:dir="2700000" w14:sx="100000" w14:sy="100000" w14:kx="0" w14:ky="0" w14:algn="tl">
-            <w14:schemeClr w14:val="dk1">
-              <w14:alpha w14:val="60000"/>
-            </w14:schemeClr>
-          </w14:shadow>
-          <w14:textOutline w14:w="0" w14:cap="flat" w14:cmpd="sng" w14:algn="ctr">
-            <w14:noFill/>
-            <w14:prstDash w14:val="solid"/>
-            <w14:round/>
-          </w14:textOutline>
         </w:rPr>
         <w:t>בלוקים של צבע אי זוגי</w:t>
       </w:r>
@@ -322,16 +284,6 @@
         <w:bidi/>
         <w:rPr>
           <w:color w:val="000000" w:themeColor="text1"/>
-          <w14:shadow w14:blurRad="38100" w14:dist="19050" w14:dir="2700000" w14:sx="100000" w14:sy="100000" w14:kx="0" w14:ky="0" w14:algn="tl">
-            <w14:schemeClr w14:val="dk1">
-              <w14:alpha w14:val="60000"/>
-            </w14:schemeClr>
-          </w14:shadow>
-          <w14:textOutline w14:w="0" w14:cap="flat" w14:cmpd="sng" w14:algn="ctr">
-            <w14:noFill/>
-            <w14:prstDash w14:val="solid"/>
-            <w14:round/>
-          </w14:textOutline>
         </w:rPr>
       </w:pPr>
       <w:r>
@@ -339,16 +291,6 @@
           <w:rFonts w:hint="cs"/>
           <w:color w:val="000000" w:themeColor="text1"/>
           <w:rtl/>
-          <w14:shadow w14:blurRad="38100" w14:dist="19050" w14:dir="2700000" w14:sx="100000" w14:sy="100000" w14:kx="0" w14:ky="0" w14:algn="tl">
-            <w14:schemeClr w14:val="dk1">
-              <w14:alpha w14:val="60000"/>
-            </w14:schemeClr>
-          </w14:shadow>
-          <w14:textOutline w14:w="0" w14:cap="flat" w14:cmpd="sng" w14:algn="ctr">
-            <w14:noFill/>
-            <w14:prstDash w14:val="solid"/>
-            <w14:round/>
-          </w14:textOutline>
         </w:rPr>
         <w:t xml:space="preserve">מספר גדול וכותרת </w:t>
       </w:r>
@@ -357,16 +299,6 @@
           <w:rFonts w:hint="cs"/>
           <w:color w:val="000000" w:themeColor="text1"/>
           <w:rtl/>
-          <w14:shadow w14:blurRad="38100" w14:dist="19050" w14:dir="2700000" w14:sx="100000" w14:sy="100000" w14:kx="0" w14:ky="0" w14:algn="tl">
-            <w14:schemeClr w14:val="dk1">
-              <w14:alpha w14:val="60000"/>
-            </w14:schemeClr>
-          </w14:shadow>
-          <w14:textOutline w14:w="0" w14:cap="flat" w14:cmpd="sng" w14:algn="ctr">
-            <w14:noFill/>
-            <w14:prstDash w14:val="solid"/>
-            <w14:round/>
-          </w14:textOutline>
         </w:rPr>
         <w:t>בכול אחד מהבלוקים בדף</w:t>
       </w:r>
@@ -448,7 +380,6 @@
         <w:shd w:val="clear" w:color="auto" w:fill="FFE599" w:themeFill="accent4" w:themeFillTint="66"/>
         <w:bidi/>
         <w:rPr>
-          <w:rFonts w:hint="cs"/>
           <w:rtl/>
           <w:lang w:val="en-US"/>
         </w:rPr>
@@ -496,6 +427,60 @@
         </w:rPr>
         <w:t xml:space="preserve">The background shape should change angle on different size change </w:t>
       </w:r>
+    </w:p>
+    <w:p>
+      <w:pPr>
+        <w:bidi/>
+        <w:rPr>
+          <w:rFonts w:cs="Arial"/>
+          <w:lang w:val="en-US"/>
+        </w:rPr>
+      </w:pPr>
+      <w:hyperlink r:id="rId6" w:history="1">
+        <w:r>
+          <w:rPr>
+            <w:rStyle w:val="Hyperlink"/>
+            <w:lang w:val="en-US"/>
+          </w:rPr>
+          <w:t>https://surge.sh</w:t>
+        </w:r>
+        <w:r>
+          <w:rPr>
+            <w:rStyle w:val="Hyperlink"/>
+            <w:rFonts w:cs="Arial"/>
+            <w:rtl/>
+            <w:lang w:val="en-US"/>
+          </w:rPr>
+          <w:t>/</w:t>
+        </w:r>
+      </w:hyperlink>
+    </w:p>
+    <w:p>
+      <w:pPr>
+        <w:bidi/>
+        <w:rPr>
+          <w:rFonts w:cs="Arial"/>
+          <w:rtl/>
+          <w:lang w:val="en-US"/>
+        </w:rPr>
+      </w:pPr>
+      <w:r>
+        <w:rPr>
+          <w:rFonts w:cs="Arial" w:hint="cs"/>
+          <w:rtl/>
+          <w:lang w:val="en-US"/>
+        </w:rPr>
+        <w:t>לאפלואודינג של דברים לאינטרנט בחינם, שווה בדיקה</w:t>
+      </w:r>
+    </w:p>
+    <w:p>
+      <w:pPr>
+        <w:bidi/>
+        <w:rPr>
+          <w:rtl/>
+          <w:lang w:val="en-US"/>
+        </w:rPr>
+      </w:pPr>
     </w:p>
     <w:sectPr>
       <w:pgSz w:w="11906" w:h="16838"/>
@@ -631,7 +616,7 @@
       <w:lvlText w:val="%1."/>
       <w:lvlJc w:val="left"/>
       <w:pPr>
-        <w:ind w:left="720" w:hanging="360"/>
+        <w:ind w:left="501" w:hanging="360"/>
       </w:pPr>
       <w:rPr>
         <w:rFonts w:hint="default"/>

</xml_diff>

<commit_message>
local computer version with the latest WIP pages and Html Examples
</commit_message>
<xml_diff>
--- a/איפיוןהאתרביאטה.docx
+++ b/איפיוןהאתרביאטה.docx
@@ -460,7 +460,6 @@
         <w:bidi/>
         <w:rPr>
           <w:rFonts w:cs="Arial"/>
-          <w:rtl/>
           <w:lang w:val="en-US"/>
         </w:rPr>
       </w:pPr>
@@ -471,6 +470,155 @@
           <w:lang w:val="en-US"/>
         </w:rPr>
         <w:t>לאפלואודינג של דברים לאינטרנט בחינם, שווה בדיקה</w:t>
+      </w:r>
+    </w:p>
+    <w:p>
+      <w:pPr>
+        <w:bidi/>
+        <w:rPr>
+          <w:rFonts w:cs="Arial"/>
+          <w:lang w:val="en-US"/>
+        </w:rPr>
+      </w:pPr>
+    </w:p>
+    <w:p>
+      <w:pPr>
+        <w:bidi/>
+        <w:rPr>
+          <w:rFonts w:cs="Arial"/>
+          <w:b/>
+          <w:bCs/>
+          <w:rtl/>
+          <w:lang w:val="en-US"/>
+        </w:rPr>
+      </w:pPr>
+      <w:r>
+        <w:rPr>
+          <w:rFonts w:cs="Arial" w:hint="cs"/>
+          <w:b/>
+          <w:bCs/>
+          <w:rtl/>
+          <w:lang w:val="en-US"/>
+        </w:rPr>
+        <w:t>השלב הבא של האתר המרץ</w:t>
+      </w:r>
+    </w:p>
+    <w:p>
+      <w:pPr>
+        <w:pStyle w:val="ListParagraph"/>
+        <w:numPr>
+          <w:ilvl w:val="0"/>
+          <w:numId w:val="1"/>
+        </w:numPr>
+        <w:bidi/>
+        <w:rPr>
+          <w:rFonts w:cs="Arial"/>
+          <w:lang w:val="en-US"/>
+        </w:rPr>
+      </w:pPr>
+      <w:r>
+        <w:rPr>
+          <w:rFonts w:cs="Arial" w:hint="cs"/>
+          <w:rtl/>
+          <w:lang w:val="en-US"/>
+        </w:rPr>
+        <w:t>יש לי בעיית סנכרון בין ה2 סביבות, אני והפיצול אישיות שלי בבית\עבודה</w:t>
+      </w:r>
+    </w:p>
+    <w:p>
+      <w:pPr>
+        <w:pStyle w:val="ListParagraph"/>
+        <w:numPr>
+          <w:ilvl w:val="0"/>
+          <w:numId w:val="1"/>
+        </w:numPr>
+        <w:bidi/>
+        <w:rPr>
+          <w:rFonts w:cs="Arial"/>
+          <w:lang w:val="en-US"/>
+        </w:rPr>
+      </w:pPr>
+      <w:r>
+        <w:rPr>
+          <w:rFonts w:cs="Arial" w:hint="cs"/>
+          <w:rtl/>
+          <w:lang w:val="en-US"/>
+        </w:rPr>
+        <w:t>אני רוצה לבנות את הגרסא הכי *גנרית*</w:t>
+      </w:r>
+      <w:r>
+        <w:rPr>
+          <w:rFonts w:cs="Arial" w:hint="cs"/>
+          <w:lang w:val="en-US"/>
+        </w:rPr>
+        <w:t xml:space="preserve"> </w:t>
+      </w:r>
+      <w:r>
+        <w:rPr>
+          <w:rFonts w:cs="Arial" w:hint="cs"/>
+          <w:rtl/>
+          <w:lang w:val="en-US"/>
+        </w:rPr>
+        <w:t xml:space="preserve">של תת-דף שאני יכולה </w:t>
+      </w:r>
+    </w:p>
+    <w:p>
+      <w:pPr>
+        <w:pStyle w:val="ListParagraph"/>
+        <w:numPr>
+          <w:ilvl w:val="0"/>
+          <w:numId w:val="1"/>
+        </w:numPr>
+        <w:bidi/>
+        <w:rPr>
+          <w:rFonts w:cs="Arial"/>
+          <w:lang w:val="en-US"/>
+        </w:rPr>
+      </w:pPr>
+      <w:r>
+        <w:rPr>
+          <w:rFonts w:cs="Arial" w:hint="cs"/>
+          <w:rtl/>
+          <w:lang w:val="en-US"/>
+        </w:rPr>
+        <w:t>כלומר הכול בצורה טבלאתית אחד אחרי השני ואז אחד ליד השני +</w:t>
+      </w:r>
+      <w:r>
+        <w:rPr>
+          <w:rFonts w:cs="Arial" w:hint="cs"/>
+          <w:lang w:val="en-US"/>
+        </w:rPr>
+        <w:t xml:space="preserve"> </w:t>
+      </w:r>
+      <w:r>
+        <w:rPr>
+          <w:rFonts w:cs="Arial" w:hint="cs"/>
+          <w:rtl/>
+          <w:lang w:val="en-US"/>
+        </w:rPr>
+        <w:t xml:space="preserve">הגבלת גדול תמונה או יותר נכון התמונה מוגבלת לגודל המקסימלי של ההורה שלה </w:t>
+      </w:r>
+    </w:p>
+    <w:p>
+      <w:pPr>
+        <w:pStyle w:val="ListParagraph"/>
+        <w:numPr>
+          <w:ilvl w:val="0"/>
+          <w:numId w:val="1"/>
+        </w:numPr>
+        <w:bidi/>
+        <w:rPr>
+          <w:rFonts w:cs="Arial"/>
+          <w:lang w:val="en-US"/>
+        </w:rPr>
+      </w:pPr>
+      <w:r>
+        <w:rPr>
+          <w:rFonts w:cs="Arial" w:hint="cs"/>
+          <w:rtl/>
+          <w:lang w:val="en-US"/>
+        </w:rPr>
+        <w:t xml:space="preserve">אחרי דוגמא סבירה של הדף הגנרי מעבר הדרגתי לריאקט </w:t>
       </w:r>
     </w:p>
     <w:p>

</xml_diff>